<commit_message>
fixed rp2040 image padding
</commit_message>
<xml_diff>
--- a/docs/APPS.docx
+++ b/docs/APPS.docx
@@ -10461,7 +10461,7 @@
     </w:p>
     <w:bookmarkEnd w:id="154"/>
     <w:bookmarkEnd w:id="155"/>
-    <w:bookmarkStart w:id="156" w:name="cuda"/>
+    <w:bookmarkStart w:id="157" w:name="cuda"/>
     <w:p>
       <w:pPr>
         <w:pStyle w:val="Heading1"/>
@@ -10537,28 +10537,31 @@
       <w:r>
         <w:t xml:space="preserve">Každé jádro má FP unit a INT unit</w:t>
       </w:r>
+    </w:p>
+    <w:bookmarkStart w:id="156" w:name="výhody-gpucudy"/>
+    <w:p>
+      <w:pPr>
+        <w:pStyle w:val="Heading3"/>
+      </w:pPr>
+      <w:r>
+        <w:t xml:space="preserve">Výhody GPU/cudy?</w:t>
+      </w:r>
+    </w:p>
+    <w:p>
+      <w:pPr>
+        <w:numPr>
+          <w:ilvl w:val="0"/>
+          <w:numId w:val="1196"/>
+        </w:numPr>
+        <w:pStyle w:val="Compact"/>
+      </w:pPr>
+      <w:r>
+        <w:t xml:space="preserve">Masivní</w:t>
+      </w:r>
       <w:r>
         <w:t xml:space="preserve"> </w:t>
       </w:r>
       <w:r>
-        <w:t xml:space="preserve">### Výhody GPU/cudy?</w:t>
-      </w:r>
-    </w:p>
-    <w:p>
-      <w:pPr>
-        <w:numPr>
-          <w:ilvl w:val="0"/>
-          <w:numId w:val="1194"/>
-        </w:numPr>
-        <w:pStyle w:val="Compact"/>
-      </w:pPr>
-      <w:r>
-        <w:t xml:space="preserve">Masivní</w:t>
-      </w:r>
-      <w:r>
-        <w:t xml:space="preserve"> </w:t>
-      </w:r>
-      <w:r>
         <w:t xml:space="preserve">Paralelizace</w:t>
       </w:r>
     </w:p>
@@ -10566,7 +10569,7 @@
       <w:pPr>
         <w:numPr>
           <w:ilvl w:val="0"/>
-          <w:numId w:val="1194"/>
+          <w:numId w:val="1196"/>
         </w:numPr>
         <w:pStyle w:val="Compact"/>
       </w:pPr>
@@ -10578,7 +10581,7 @@
       <w:pPr>
         <w:numPr>
           <w:ilvl w:val="0"/>
-          <w:numId w:val="1194"/>
+          <w:numId w:val="1196"/>
         </w:numPr>
         <w:pStyle w:val="Compact"/>
       </w:pPr>
@@ -10586,8 +10589,17 @@
         <w:t xml:space="preserve">GPU je navržena pro zpracování výpočetně náročný kod s omezeným počtem podmíněných skoků (Nejlépe bez IFů)</w:t>
       </w:r>
     </w:p>
+    <w:p>
+      <w:pPr>
+        <w:pStyle w:val="FirstParagraph"/>
+      </w:pPr>
+      <w:r>
+        <w:t xml:space="preserve">TODOOOOO cuda</w:t>
+      </w:r>
+    </w:p>
     <w:bookmarkEnd w:id="156"/>
-    <w:bookmarkStart w:id="162" w:name="rp2040-a-arm-cortex-a77"/>
+    <w:bookmarkEnd w:id="157"/>
+    <w:bookmarkStart w:id="163" w:name="rp2040-a-arm-cortex-a77"/>
     <w:p>
       <w:pPr>
         <w:pStyle w:val="Heading1"/>
@@ -10596,7 +10608,7 @@
         <w:t xml:space="preserve">11. RP2040 a ARM Cortex-A77</w:t>
       </w:r>
     </w:p>
-    <w:bookmarkStart w:id="160" w:name="rp2040"/>
+    <w:bookmarkStart w:id="161" w:name="rp2040"/>
     <w:p>
       <w:pPr>
         <w:pStyle w:val="Heading3"/>
@@ -10607,25 +10619,25 @@
     </w:p>
     <w:p>
       <w:pPr>
-        <w:pStyle w:val="FirstParagraph"/>
+        <w:pStyle w:val="CaptionedFigure"/>
       </w:pPr>
       <w:r>
         <w:drawing>
           <wp:inline>
             <wp:extent cx="5334000" cy="3838936"/>
             <wp:effectExtent b="0" l="0" r="0" t="0"/>
-            <wp:docPr descr="rp2040" title="" id="158" name="Picture"/>
+            <wp:docPr descr="rp2040" title="" id="159" name="Picture"/>
             <a:graphic>
               <a:graphicData uri="http://schemas.openxmlformats.org/drawingml/2006/picture">
                 <pic:pic>
                   <pic:nvPicPr>
-                    <pic:cNvPr descr="assets/RP2040.png" id="159" name="Picture"/>
+                    <pic:cNvPr descr="assets/RP2040.png" id="160" name="Picture"/>
                     <pic:cNvPicPr>
                       <a:picLocks noChangeArrowheads="1" noChangeAspect="1"/>
                     </pic:cNvPicPr>
                   </pic:nvPicPr>
                   <pic:blipFill>
-                    <a:blip r:embed="rId157"/>
+                    <a:blip r:embed="rId158"/>
                     <a:stretch>
                       <a:fillRect/>
                     </a:stretch>
@@ -10651,81 +10663,161 @@
           </wp:inline>
         </w:drawing>
       </w:r>
-      <w:r>
-        <w:t xml:space="preserve"> </w:t>
-      </w:r>
-      <w:r>
-        <w:t xml:space="preserve">- Levný mikrokontroler (kolem 50kč), používaný v R Picu</w:t>
-      </w:r>
-      <w:r>
-        <w:t xml:space="preserve"> </w:t>
-      </w:r>
-      <w:r>
-        <w:t xml:space="preserve">- 2 jádra ARM Cortex M0+ až 133MHz</w:t>
-      </w:r>
-      <w:r>
-        <w:t xml:space="preserve"> </w:t>
-      </w:r>
-      <w:r>
-        <w:t xml:space="preserve">- 264kB SRAM (rozdělena do 6 banek)</w:t>
-      </w:r>
-      <w:r>
-        <w:t xml:space="preserve"> </w:t>
-      </w:r>
-      <w:r>
-        <w:t xml:space="preserve">- 16MB flash paměti</w:t>
-      </w:r>
-      <w:r>
-        <w:t xml:space="preserve"> </w:t>
-      </w:r>
-      <w:r>
-        <w:t xml:space="preserve">- DMA controller</w:t>
-      </w:r>
-      <w:r>
-        <w:t xml:space="preserve"> </w:t>
-      </w:r>
-      <w:r>
-        <w:t xml:space="preserve">- Periferie:</w:t>
-      </w:r>
-      <w:r>
-        <w:t xml:space="preserve"> </w:t>
-      </w:r>
-      <w:r>
-        <w:t xml:space="preserve">- 2x UART controller</w:t>
-      </w:r>
-      <w:r>
-        <w:t xml:space="preserve"> </w:t>
-      </w:r>
-      <w:r>
-        <w:t xml:space="preserve">- 2x SPI controller</w:t>
-      </w:r>
-      <w:r>
-        <w:t xml:space="preserve"> </w:t>
-      </w:r>
-      <w:r>
-        <w:t xml:space="preserve">- 2x I2C controller</w:t>
-      </w:r>
-      <w:r>
-        <w:t xml:space="preserve"> </w:t>
-      </w:r>
-      <w:r>
-        <w:t xml:space="preserve">- PWM conroller</w:t>
-      </w:r>
-      <w:r>
-        <w:t xml:space="preserve"> </w:t>
-      </w:r>
-      <w:r>
-        <w:t xml:space="preserve">- Watchdog</w:t>
-      </w:r>
-      <w:r>
-        <w:t xml:space="preserve"> </w:t>
-      </w:r>
-      <w:r>
-        <w:t xml:space="preserve">- RTC</w:t>
-      </w:r>
-    </w:p>
-    <w:bookmarkEnd w:id="160"/>
-    <w:bookmarkStart w:id="161" w:name="arm-cortex-a-77"/>
+    </w:p>
+    <w:p>
+      <w:pPr>
+        <w:pStyle w:val="ImageCaption"/>
+      </w:pPr>
+      <w:r>
+        <w:t xml:space="preserve">rp2040</w:t>
+      </w:r>
+    </w:p>
+    <w:p>
+      <w:pPr>
+        <w:numPr>
+          <w:ilvl w:val="0"/>
+          <w:numId w:val="1197"/>
+        </w:numPr>
+        <w:pStyle w:val="Compact"/>
+      </w:pPr>
+      <w:r>
+        <w:t xml:space="preserve">Levný mikrokontroler (kolem 50kč), používaný v R Picu</w:t>
+      </w:r>
+    </w:p>
+    <w:p>
+      <w:pPr>
+        <w:numPr>
+          <w:ilvl w:val="0"/>
+          <w:numId w:val="1197"/>
+        </w:numPr>
+        <w:pStyle w:val="Compact"/>
+      </w:pPr>
+      <w:r>
+        <w:t xml:space="preserve">2 jádra ARM Cortex M0+ až 133MHz</w:t>
+      </w:r>
+    </w:p>
+    <w:p>
+      <w:pPr>
+        <w:numPr>
+          <w:ilvl w:val="0"/>
+          <w:numId w:val="1197"/>
+        </w:numPr>
+        <w:pStyle w:val="Compact"/>
+      </w:pPr>
+      <w:r>
+        <w:t xml:space="preserve">264kB SRAM (rozdělena do 6 banek)</w:t>
+      </w:r>
+    </w:p>
+    <w:p>
+      <w:pPr>
+        <w:numPr>
+          <w:ilvl w:val="0"/>
+          <w:numId w:val="1197"/>
+        </w:numPr>
+        <w:pStyle w:val="Compact"/>
+      </w:pPr>
+      <w:r>
+        <w:t xml:space="preserve">16MB flash paměti</w:t>
+      </w:r>
+    </w:p>
+    <w:p>
+      <w:pPr>
+        <w:numPr>
+          <w:ilvl w:val="0"/>
+          <w:numId w:val="1197"/>
+        </w:numPr>
+        <w:pStyle w:val="Compact"/>
+      </w:pPr>
+      <w:r>
+        <w:t xml:space="preserve">DMA controller</w:t>
+      </w:r>
+    </w:p>
+    <w:p>
+      <w:pPr>
+        <w:numPr>
+          <w:ilvl w:val="0"/>
+          <w:numId w:val="1197"/>
+        </w:numPr>
+        <w:pStyle w:val="Compact"/>
+      </w:pPr>
+      <w:r>
+        <w:t xml:space="preserve">Periferie:</w:t>
+      </w:r>
+    </w:p>
+    <w:p>
+      <w:pPr>
+        <w:numPr>
+          <w:ilvl w:val="1"/>
+          <w:numId w:val="1198"/>
+        </w:numPr>
+        <w:pStyle w:val="Compact"/>
+      </w:pPr>
+      <w:r>
+        <w:t xml:space="preserve">2x UART controller</w:t>
+      </w:r>
+    </w:p>
+    <w:p>
+      <w:pPr>
+        <w:numPr>
+          <w:ilvl w:val="1"/>
+          <w:numId w:val="1198"/>
+        </w:numPr>
+        <w:pStyle w:val="Compact"/>
+      </w:pPr>
+      <w:r>
+        <w:t xml:space="preserve">2x SPI controller</w:t>
+      </w:r>
+    </w:p>
+    <w:p>
+      <w:pPr>
+        <w:numPr>
+          <w:ilvl w:val="1"/>
+          <w:numId w:val="1198"/>
+        </w:numPr>
+        <w:pStyle w:val="Compact"/>
+      </w:pPr>
+      <w:r>
+        <w:t xml:space="preserve">2x I2C controller</w:t>
+      </w:r>
+    </w:p>
+    <w:p>
+      <w:pPr>
+        <w:numPr>
+          <w:ilvl w:val="1"/>
+          <w:numId w:val="1198"/>
+        </w:numPr>
+        <w:pStyle w:val="Compact"/>
+      </w:pPr>
+      <w:r>
+        <w:t xml:space="preserve">PWM conroller</w:t>
+      </w:r>
+    </w:p>
+    <w:p>
+      <w:pPr>
+        <w:numPr>
+          <w:ilvl w:val="1"/>
+          <w:numId w:val="1198"/>
+        </w:numPr>
+        <w:pStyle w:val="Compact"/>
+      </w:pPr>
+      <w:r>
+        <w:t xml:space="preserve">Watchdog</w:t>
+      </w:r>
+    </w:p>
+    <w:p>
+      <w:pPr>
+        <w:numPr>
+          <w:ilvl w:val="1"/>
+          <w:numId w:val="1198"/>
+        </w:numPr>
+        <w:pStyle w:val="Compact"/>
+      </w:pPr>
+      <w:r>
+        <w:t xml:space="preserve">RTC</w:t>
+      </w:r>
+    </w:p>
+    <w:bookmarkEnd w:id="161"/>
+    <w:bookmarkStart w:id="162" w:name="arm-cortex-a-77"/>
     <w:p>
       <w:pPr>
         <w:pStyle w:val="Heading3"/>
@@ -10734,8 +10826,8 @@
         <w:t xml:space="preserve">ARM Cortex A-77</w:t>
       </w:r>
     </w:p>
-    <w:bookmarkEnd w:id="161"/>
     <w:bookmarkEnd w:id="162"/>
+    <w:bookmarkEnd w:id="163"/>
     <w:sectPr/>
   </w:body>
 </w:document>
@@ -11643,6 +11735,15 @@
     <w:abstractNumId w:val="991"/>
   </w:num>
   <w:num w:numId="1195">
+    <w:abstractNumId w:val="991"/>
+  </w:num>
+  <w:num w:numId="1196">
+    <w:abstractNumId w:val="991"/>
+  </w:num>
+  <w:num w:numId="1197">
+    <w:abstractNumId w:val="991"/>
+  </w:num>
+  <w:num w:numId="1198">
     <w:abstractNumId w:val="991"/>
   </w:num>
 </w:numbering>

</xml_diff>

<commit_message>
Cortex a77 kinda done
</commit_message>
<xml_diff>
--- a/docs/APPS.docx
+++ b/docs/APPS.docx
@@ -10599,7 +10599,7 @@
     </w:p>
     <w:bookmarkEnd w:id="156"/>
     <w:bookmarkEnd w:id="157"/>
-    <w:bookmarkStart w:id="163" w:name="rp2040-a-arm-cortex-a77"/>
+    <w:bookmarkStart w:id="167" w:name="rp2040-a-arm-cortex-a77"/>
     <w:p>
       <w:pPr>
         <w:pStyle w:val="Heading1"/>
@@ -10681,7 +10681,7 @@
         <w:pStyle w:val="Compact"/>
       </w:pPr>
       <w:r>
-        <w:t xml:space="preserve">Levný mikrokontroler (kolem 50kč), používaný v R Picu</w:t>
+        <w:t xml:space="preserve">Levný mikrokontroler (kolem 50kč), používaný v R Picu, vydán v lednu 2021</w:t>
       </w:r>
     </w:p>
     <w:p>
@@ -10817,7 +10817,7 @@
       </w:r>
     </w:p>
     <w:bookmarkEnd w:id="161"/>
-    <w:bookmarkStart w:id="162" w:name="arm-cortex-a-77"/>
+    <w:bookmarkStart w:id="166" w:name="arm-cortex-a-77"/>
     <w:p>
       <w:pPr>
         <w:pStyle w:val="Heading3"/>
@@ -10826,8 +10826,188 @@
         <w:t xml:space="preserve">ARM Cortex A-77</w:t>
       </w:r>
     </w:p>
-    <w:bookmarkEnd w:id="162"/>
-    <w:bookmarkEnd w:id="163"/>
+    <w:p>
+      <w:pPr>
+        <w:numPr>
+          <w:ilvl w:val="0"/>
+          <w:numId w:val="1199"/>
+        </w:numPr>
+        <w:pStyle w:val="Compact"/>
+      </w:pPr>
+      <w:r>
+        <w:t xml:space="preserve">nad 3GHz</w:t>
+      </w:r>
+    </w:p>
+    <w:p>
+      <w:pPr>
+        <w:numPr>
+          <w:ilvl w:val="0"/>
+          <w:numId w:val="1199"/>
+        </w:numPr>
+        <w:pStyle w:val="Compact"/>
+      </w:pPr>
+      <w:r>
+        <w:t xml:space="preserve">ARMv8-A architektura (instrukční sada) - Harvard</w:t>
+      </w:r>
+    </w:p>
+    <w:p>
+      <w:pPr>
+        <w:numPr>
+          <w:ilvl w:val="0"/>
+          <w:numId w:val="1199"/>
+        </w:numPr>
+        <w:pStyle w:val="Compact"/>
+      </w:pPr>
+      <w:r>
+        <w:t xml:space="preserve">64bit</w:t>
+      </w:r>
+    </w:p>
+    <w:p>
+      <w:pPr>
+        <w:numPr>
+          <w:ilvl w:val="0"/>
+          <w:numId w:val="1199"/>
+        </w:numPr>
+        <w:pStyle w:val="Compact"/>
+      </w:pPr>
+      <w:r>
+        <w:t xml:space="preserve">Vydán v roce 2019</w:t>
+      </w:r>
+    </w:p>
+    <w:p>
+      <w:pPr>
+        <w:numPr>
+          <w:ilvl w:val="0"/>
+          <w:numId w:val="1199"/>
+        </w:numPr>
+        <w:pStyle w:val="Compact"/>
+      </w:pPr>
+      <w:r>
+        <w:t xml:space="preserve">13-ti úrovňové zřetězení</w:t>
+      </w:r>
+    </w:p>
+    <w:p>
+      <w:pPr>
+        <w:numPr>
+          <w:ilvl w:val="0"/>
+          <w:numId w:val="1199"/>
+        </w:numPr>
+        <w:pStyle w:val="Compact"/>
+      </w:pPr>
+      <w:r>
+        <w:t xml:space="preserve">L1, L2 a L3 cache</w:t>
+      </w:r>
+    </w:p>
+    <w:p>
+      <w:pPr>
+        <w:numPr>
+          <w:ilvl w:val="0"/>
+          <w:numId w:val="1199"/>
+        </w:numPr>
+        <w:pStyle w:val="Compact"/>
+      </w:pPr>
+      <w:r>
+        <w:t xml:space="preserve">FPU</w:t>
+      </w:r>
+    </w:p>
+    <w:p>
+      <w:pPr>
+        <w:numPr>
+          <w:ilvl w:val="0"/>
+          <w:numId w:val="1199"/>
+        </w:numPr>
+        <w:pStyle w:val="Compact"/>
+      </w:pPr>
+      <w:r>
+        <w:t xml:space="preserve">Out of Order Zpracování instrukcí</w:t>
+      </w:r>
+    </w:p>
+    <w:p>
+      <w:pPr>
+        <w:numPr>
+          <w:ilvl w:val="0"/>
+          <w:numId w:val="1199"/>
+        </w:numPr>
+        <w:pStyle w:val="Compact"/>
+      </w:pPr>
+      <w:r>
+        <w:t xml:space="preserve">Primárně v mobilech s androidem =&gt; nízká spotřeba</w:t>
+      </w:r>
+    </w:p>
+    <w:p>
+      <w:pPr>
+        <w:numPr>
+          <w:ilvl w:val="0"/>
+          <w:numId w:val="1199"/>
+        </w:numPr>
+        <w:pStyle w:val="Compact"/>
+      </w:pPr>
+      <w:hyperlink r:id="rId162">
+        <w:r>
+          <w:rPr>
+            <w:rStyle w:val="Hyperlink"/>
+          </w:rPr>
+          <w:t xml:space="preserve">TODO: přečíst</w:t>
+        </w:r>
+      </w:hyperlink>
+    </w:p>
+    <w:p>
+      <w:pPr>
+        <w:pStyle w:val="CaptionedFigure"/>
+      </w:pPr>
+      <w:r>
+        <w:drawing>
+          <wp:inline>
+            <wp:extent cx="5334000" cy="3000375"/>
+            <wp:effectExtent b="0" l="0" r="0" t="0"/>
+            <wp:docPr descr="a77" title="" id="164" name="Picture"/>
+            <a:graphic>
+              <a:graphicData uri="http://schemas.openxmlformats.org/drawingml/2006/picture">
+                <pic:pic>
+                  <pic:nvPicPr>
+                    <pic:cNvPr descr="assets/cortex-a77.png" id="165" name="Picture"/>
+                    <pic:cNvPicPr>
+                      <a:picLocks noChangeArrowheads="1" noChangeAspect="1"/>
+                    </pic:cNvPicPr>
+                  </pic:nvPicPr>
+                  <pic:blipFill>
+                    <a:blip r:embed="rId163"/>
+                    <a:stretch>
+                      <a:fillRect/>
+                    </a:stretch>
+                  </pic:blipFill>
+                  <pic:spPr bwMode="auto">
+                    <a:xfrm>
+                      <a:off x="0" y="0"/>
+                      <a:ext cx="5334000" cy="3000375"/>
+                    </a:xfrm>
+                    <a:prstGeom prst="rect">
+                      <a:avLst/>
+                    </a:prstGeom>
+                    <a:noFill/>
+                    <a:ln w="9525">
+                      <a:noFill/>
+                      <a:headEnd/>
+                      <a:tailEnd/>
+                    </a:ln>
+                  </pic:spPr>
+                </pic:pic>
+              </a:graphicData>
+            </a:graphic>
+          </wp:inline>
+        </w:drawing>
+      </w:r>
+    </w:p>
+    <w:p>
+      <w:pPr>
+        <w:pStyle w:val="ImageCaption"/>
+      </w:pPr>
+      <w:r>
+        <w:t xml:space="preserve">a77</w:t>
+      </w:r>
+    </w:p>
+    <w:bookmarkEnd w:id="166"/>
+    <w:bookmarkEnd w:id="167"/>
     <w:sectPr/>
   </w:body>
 </w:document>
@@ -11744,6 +11924,9 @@
     <w:abstractNumId w:val="991"/>
   </w:num>
   <w:num w:numId="1198">
+    <w:abstractNumId w:val="991"/>
+  </w:num>
+  <w:num w:numId="1199">
     <w:abstractNumId w:val="991"/>
   </w:num>
 </w:numbering>

</xml_diff>